<commit_message>
CRUD Tema e Postagem
</commit_message>
<xml_diff>
--- a/DER/Atributos e tabelas - Rede Social ADA.docx
+++ b/DER/Atributos e tabelas - Rede Social ADA.docx
@@ -194,7 +194,23 @@
           <w:lang w:eastAsia="pt-BR"/>
         </w:rPr>
         <w:br/>
-        <w:t xml:space="preserve">Nome Completo: Para o cadastro da usuária da rede social. Terá no máximo 255 caracteres. </w:t>
+        <w:t xml:space="preserve">Nome Completo: Para o cadastro da usuária da rede social. Terá no máximo </w:t>
+      </w:r>
+      <w:r>
+        <w:rPr>
+          <w:rFonts w:ascii="Arial" w:eastAsia="Times New Roman" w:hAnsi="Arial" w:cs="Arial"/>
+          <w:color w:val="212529"/>
+          <w:lang w:eastAsia="pt-BR"/>
+        </w:rPr>
+        <w:t>900</w:t>
+      </w:r>
+      <w:r>
+        <w:rPr>
+          <w:rFonts w:ascii="Arial" w:eastAsia="Times New Roman" w:hAnsi="Arial" w:cs="Arial"/>
+          <w:color w:val="212529"/>
+          <w:lang w:eastAsia="pt-BR"/>
+        </w:rPr>
+        <w:t xml:space="preserve"> caracteres. </w:t>
       </w:r>
       <w:r>
         <w:rPr>
@@ -212,16 +228,40 @@
           <w:lang w:eastAsia="pt-BR"/>
         </w:rPr>
         <w:br/>
-        <w:t xml:space="preserve">Senha: Será usado para segurança e entrada da usuária na rede social. Terá no máximo 20 caracteres. </w:t>
-      </w:r>
-      <w:r>
-        <w:rPr>
-          <w:rFonts w:ascii="Arial" w:eastAsia="Times New Roman" w:hAnsi="Arial" w:cs="Arial"/>
-          <w:color w:val="212529"/>
-          <w:lang w:eastAsia="pt-BR"/>
-        </w:rPr>
-        <w:br/>
-        <w:t xml:space="preserve">Cargo: Para verificar o cargo/profissão da usuária na rede social. </w:t>
+        <w:t>Senha: Será usado para segurança e entrada da usuária na rede social. Terá no</w:t>
+      </w:r>
+      <w:r>
+        <w:rPr>
+          <w:rFonts w:ascii="Arial" w:eastAsia="Times New Roman" w:hAnsi="Arial" w:cs="Arial"/>
+          <w:color w:val="212529"/>
+          <w:lang w:eastAsia="pt-BR"/>
+        </w:rPr>
+        <w:t xml:space="preserve"> mínimo 6 caracteres e no</w:t>
+      </w:r>
+      <w:r>
+        <w:rPr>
+          <w:rFonts w:ascii="Arial" w:eastAsia="Times New Roman" w:hAnsi="Arial" w:cs="Arial"/>
+          <w:color w:val="212529"/>
+          <w:lang w:eastAsia="pt-BR"/>
+        </w:rPr>
+        <w:t xml:space="preserve"> máximo 20 caracteres. </w:t>
+      </w:r>
+      <w:r>
+        <w:rPr>
+          <w:rFonts w:ascii="Arial" w:eastAsia="Times New Roman" w:hAnsi="Arial" w:cs="Arial"/>
+          <w:color w:val="212529"/>
+          <w:lang w:eastAsia="pt-BR"/>
+        </w:rPr>
+        <w:br/>
+        <w:t>Cargo: Para verificar o cargo/profi</w:t>
+      </w:r>
+      <w:r>
+        <w:rPr>
+          <w:rFonts w:ascii="Arial" w:eastAsia="Times New Roman" w:hAnsi="Arial" w:cs="Arial"/>
+          <w:color w:val="212529"/>
+          <w:lang w:eastAsia="pt-BR"/>
+        </w:rPr>
+        <w:t>ssão da usuária na rede social. Terá no máximo 50 caracteres.</w:t>
       </w:r>
       <w:r>
         <w:rPr>
@@ -277,16 +317,66 @@
           <w:color w:val="212529"/>
           <w:lang w:eastAsia="pt-BR"/>
         </w:rPr>
-        <w:t xml:space="preserve">Nome cadastrado para aparecer na postagem. </w:t>
-      </w:r>
-      <w:r>
-        <w:rPr>
-          <w:rFonts w:ascii="Arial" w:eastAsia="Times New Roman" w:hAnsi="Arial" w:cs="Arial"/>
-          <w:color w:val="212529"/>
-          <w:lang w:eastAsia="pt-BR"/>
-        </w:rPr>
-        <w:br/>
-        <w:t xml:space="preserve">Tema: Tema usado para descrever a postagem. </w:t>
+        <w:t>Identificador único com o id do usuário.</w:t>
+      </w:r>
+      <w:r>
+        <w:rPr>
+          <w:rFonts w:ascii="Arial" w:eastAsia="Times New Roman" w:hAnsi="Arial" w:cs="Arial"/>
+          <w:color w:val="212529"/>
+          <w:lang w:eastAsia="pt-BR"/>
+        </w:rPr>
+        <w:t xml:space="preserve"> </w:t>
+      </w:r>
+      <w:r>
+        <w:rPr>
+          <w:rFonts w:ascii="Arial" w:eastAsia="Times New Roman" w:hAnsi="Arial" w:cs="Arial"/>
+          <w:color w:val="212529"/>
+          <w:lang w:eastAsia="pt-BR"/>
+        </w:rPr>
+        <w:t>Tipo long.</w:t>
+      </w:r>
+      <w:bookmarkStart w:id="0" w:name="_GoBack"/>
+      <w:bookmarkEnd w:id="0"/>
+      <w:r>
+        <w:rPr>
+          <w:rFonts w:ascii="Arial" w:eastAsia="Times New Roman" w:hAnsi="Arial" w:cs="Arial"/>
+          <w:color w:val="212529"/>
+          <w:lang w:eastAsia="pt-BR"/>
+        </w:rPr>
+        <w:br/>
+        <w:t xml:space="preserve">Tema: </w:t>
+      </w:r>
+      <w:r>
+        <w:rPr>
+          <w:rFonts w:ascii="Arial" w:eastAsia="Times New Roman" w:hAnsi="Arial" w:cs="Arial"/>
+          <w:color w:val="212529"/>
+          <w:lang w:eastAsia="pt-BR"/>
+        </w:rPr>
+        <w:t>Identifi</w:t>
+      </w:r>
+      <w:r>
+        <w:rPr>
+          <w:rFonts w:ascii="Arial" w:eastAsia="Times New Roman" w:hAnsi="Arial" w:cs="Arial"/>
+          <w:color w:val="212529"/>
+          <w:lang w:eastAsia="pt-BR"/>
+        </w:rPr>
+        <w:t>cador único com o id do tema.</w:t>
+      </w:r>
+      <w:r>
+        <w:rPr>
+          <w:rFonts w:ascii="Arial" w:eastAsia="Times New Roman" w:hAnsi="Arial" w:cs="Arial"/>
+          <w:color w:val="212529"/>
+          <w:lang w:eastAsia="pt-BR"/>
+        </w:rPr>
+        <w:t xml:space="preserve"> </w:t>
+      </w:r>
+      <w:r>
+        <w:rPr>
+          <w:rFonts w:ascii="Arial" w:eastAsia="Times New Roman" w:hAnsi="Arial" w:cs="Arial"/>
+          <w:color w:val="212529"/>
+          <w:lang w:eastAsia="pt-BR"/>
+        </w:rPr>
+        <w:t>Tipo long.</w:t>
       </w:r>
       <w:r>
         <w:rPr>
@@ -312,7 +402,15 @@
           <w:color w:val="212529"/>
           <w:lang w:eastAsia="pt-BR"/>
         </w:rPr>
-        <w:t xml:space="preserve">: Local para escrita das informações das usuárias na rede social. Terá no máximo 2000 caracteres. </w:t>
+        <w:t xml:space="preserve">: Local para escrita das informações das usuárias na rede social. </w:t>
+      </w:r>
+      <w:r>
+        <w:rPr>
+          <w:rFonts w:ascii="Arial" w:eastAsia="Times New Roman" w:hAnsi="Arial" w:cs="Arial"/>
+          <w:color w:val="212529"/>
+          <w:lang w:eastAsia="pt-BR"/>
+        </w:rPr>
+        <w:t>Terá no máximo 2000 caracteres.</w:t>
       </w:r>
       <w:r>
         <w:rPr>
@@ -400,7 +498,23 @@
           <w:color w:val="212529"/>
           <w:lang w:eastAsia="pt-BR"/>
         </w:rPr>
-        <w:t xml:space="preserve">: Tema usado para descrever a postagem e pesquisa. Terá no máximo 50 caracteres. </w:t>
+        <w:t>: Tema usado para descrever</w:t>
+      </w:r>
+      <w:r>
+        <w:rPr>
+          <w:rFonts w:ascii="Arial" w:eastAsia="Times New Roman" w:hAnsi="Arial" w:cs="Arial"/>
+          <w:color w:val="212529"/>
+          <w:lang w:eastAsia="pt-BR"/>
+        </w:rPr>
+        <w:t xml:space="preserve"> o tópico da postagem</w:t>
+      </w:r>
+      <w:r>
+        <w:rPr>
+          <w:rFonts w:ascii="Arial" w:eastAsia="Times New Roman" w:hAnsi="Arial" w:cs="Arial"/>
+          <w:color w:val="212529"/>
+          <w:lang w:eastAsia="pt-BR"/>
+        </w:rPr>
+        <w:t xml:space="preserve">. Terá no máximo 50 caracteres. </w:t>
       </w:r>
       <w:r>
         <w:rPr>
@@ -417,7 +531,7 @@
           <w:color w:val="212529"/>
           <w:lang w:eastAsia="pt-BR"/>
         </w:rPr>
-        <w:br/>
+        <w:t xml:space="preserve">Tipo </w:t>
       </w:r>
       <w:proofErr w:type="spellStart"/>
       <w:r>
@@ -426,6 +540,32 @@
           <w:color w:val="212529"/>
           <w:lang w:eastAsia="pt-BR"/>
         </w:rPr>
+        <w:t>boolean</w:t>
+      </w:r>
+      <w:proofErr w:type="spellEnd"/>
+      <w:r>
+        <w:rPr>
+          <w:rFonts w:ascii="Arial" w:eastAsia="Times New Roman" w:hAnsi="Arial" w:cs="Arial"/>
+          <w:color w:val="212529"/>
+          <w:lang w:eastAsia="pt-BR"/>
+        </w:rPr>
+        <w:t>.</w:t>
+      </w:r>
+      <w:r>
+        <w:rPr>
+          <w:rFonts w:ascii="Arial" w:eastAsia="Times New Roman" w:hAnsi="Arial" w:cs="Arial"/>
+          <w:color w:val="212529"/>
+          <w:lang w:eastAsia="pt-BR"/>
+        </w:rPr>
+        <w:br/>
+      </w:r>
+      <w:proofErr w:type="spellStart"/>
+      <w:r>
+        <w:rPr>
+          <w:rFonts w:ascii="Arial" w:eastAsia="Times New Roman" w:hAnsi="Arial" w:cs="Arial"/>
+          <w:color w:val="212529"/>
+          <w:lang w:eastAsia="pt-BR"/>
+        </w:rPr>
         <w:t>Descrição_duvida</w:t>
       </w:r>
       <w:proofErr w:type="spellEnd"/>
@@ -435,34 +575,25 @@
           <w:color w:val="212529"/>
           <w:lang w:eastAsia="pt-BR"/>
         </w:rPr>
-        <w:t xml:space="preserve">: Usado para pesquisar no fórum pesquisa de tópicos. Terá no máximo 50 caracteres. </w:t>
-      </w:r>
-      <w:r>
-        <w:rPr>
-          <w:rFonts w:ascii="Arial" w:eastAsia="Times New Roman" w:hAnsi="Arial" w:cs="Arial"/>
-          <w:color w:val="212529"/>
-          <w:lang w:eastAsia="pt-BR"/>
-        </w:rPr>
-        <w:br/>
+        <w:t xml:space="preserve">: Usado para </w:t>
+      </w:r>
+      <w:r>
+        <w:rPr>
+          <w:rFonts w:ascii="Arial" w:eastAsia="Times New Roman" w:hAnsi="Arial" w:cs="Arial"/>
+          <w:color w:val="212529"/>
+          <w:lang w:eastAsia="pt-BR"/>
+        </w:rPr>
+        <w:t xml:space="preserve">descrever uma dúvida caso o </w:t>
       </w:r>
       <w:proofErr w:type="spellStart"/>
-      <w:r>
-        <w:rPr>
-          <w:rFonts w:ascii="Arial" w:eastAsia="Times New Roman" w:hAnsi="Arial" w:cs="Arial"/>
-          <w:color w:val="212529"/>
-          <w:lang w:eastAsia="pt-BR"/>
-        </w:rPr>
-        <w:t>Duv</w:t>
-      </w:r>
-      <w:bookmarkStart w:id="0" w:name="_GoBack"/>
-      <w:bookmarkEnd w:id="0"/>
-      <w:r>
-        <w:rPr>
-          <w:rFonts w:ascii="Arial" w:eastAsia="Times New Roman" w:hAnsi="Arial" w:cs="Arial"/>
-          <w:color w:val="212529"/>
-          <w:lang w:eastAsia="pt-BR"/>
-        </w:rPr>
-        <w:t>ida</w:t>
+      <w:proofErr w:type="gramStart"/>
+      <w:r>
+        <w:rPr>
+          <w:rFonts w:ascii="Arial" w:eastAsia="Times New Roman" w:hAnsi="Arial" w:cs="Arial"/>
+          <w:color w:val="212529"/>
+          <w:lang w:eastAsia="pt-BR"/>
+        </w:rPr>
+        <w:t>boolean</w:t>
       </w:r>
       <w:proofErr w:type="spellEnd"/>
       <w:r>
@@ -471,7 +602,93 @@
           <w:color w:val="212529"/>
           <w:lang w:eastAsia="pt-BR"/>
         </w:rPr>
-        <w:t>: Usado para checar se a usuária deseja postar no fórum pesquisa de tópicos.</w:t>
+        <w:t xml:space="preserve"> Duvida</w:t>
+      </w:r>
+      <w:proofErr w:type="gramEnd"/>
+      <w:r>
+        <w:rPr>
+          <w:rFonts w:ascii="Arial" w:eastAsia="Times New Roman" w:hAnsi="Arial" w:cs="Arial"/>
+          <w:color w:val="212529"/>
+          <w:lang w:eastAsia="pt-BR"/>
+        </w:rPr>
+        <w:t xml:space="preserve"> esteja </w:t>
+      </w:r>
+      <w:proofErr w:type="spellStart"/>
+      <w:r>
+        <w:rPr>
+          <w:rFonts w:ascii="Arial" w:eastAsia="Times New Roman" w:hAnsi="Arial" w:cs="Arial"/>
+          <w:color w:val="212529"/>
+          <w:lang w:eastAsia="pt-BR"/>
+        </w:rPr>
+        <w:t>true.</w:t>
+      </w:r>
+      <w:r>
+        <w:rPr>
+          <w:rFonts w:ascii="Arial" w:eastAsia="Times New Roman" w:hAnsi="Arial" w:cs="Arial"/>
+          <w:color w:val="212529"/>
+          <w:lang w:eastAsia="pt-BR"/>
+        </w:rPr>
+        <w:t>Terá</w:t>
+      </w:r>
+      <w:proofErr w:type="spellEnd"/>
+      <w:r>
+        <w:rPr>
+          <w:rFonts w:ascii="Arial" w:eastAsia="Times New Roman" w:hAnsi="Arial" w:cs="Arial"/>
+          <w:color w:val="212529"/>
+          <w:lang w:eastAsia="pt-BR"/>
+        </w:rPr>
+        <w:t xml:space="preserve"> no máximo 50 caracteres. </w:t>
+      </w:r>
+      <w:r>
+        <w:rPr>
+          <w:rFonts w:ascii="Arial" w:eastAsia="Times New Roman" w:hAnsi="Arial" w:cs="Arial"/>
+          <w:color w:val="212529"/>
+          <w:lang w:eastAsia="pt-BR"/>
+        </w:rPr>
+        <w:br/>
+        <w:t xml:space="preserve">Duvida: Usado para checar se a usuária deseja postar </w:t>
+      </w:r>
+      <w:r>
+        <w:rPr>
+          <w:rFonts w:ascii="Arial" w:eastAsia="Times New Roman" w:hAnsi="Arial" w:cs="Arial"/>
+          <w:color w:val="212529"/>
+          <w:lang w:eastAsia="pt-BR"/>
+        </w:rPr>
+        <w:t>uma dúvida no fórum de tópicos</w:t>
+      </w:r>
+      <w:r>
+        <w:rPr>
+          <w:rFonts w:ascii="Arial" w:eastAsia="Times New Roman" w:hAnsi="Arial" w:cs="Arial"/>
+          <w:color w:val="212529"/>
+          <w:lang w:eastAsia="pt-BR"/>
+        </w:rPr>
+        <w:t>.</w:t>
+      </w:r>
+      <w:r>
+        <w:rPr>
+          <w:rFonts w:ascii="Arial" w:eastAsia="Times New Roman" w:hAnsi="Arial" w:cs="Arial"/>
+          <w:color w:val="212529"/>
+          <w:lang w:eastAsia="pt-BR"/>
+        </w:rPr>
+        <w:t xml:space="preserve"> Tipo </w:t>
+      </w:r>
+      <w:proofErr w:type="spellStart"/>
+      <w:r>
+        <w:rPr>
+          <w:rFonts w:ascii="Arial" w:eastAsia="Times New Roman" w:hAnsi="Arial" w:cs="Arial"/>
+          <w:color w:val="212529"/>
+          <w:lang w:eastAsia="pt-BR"/>
+        </w:rPr>
+        <w:t>boolean</w:t>
+      </w:r>
+      <w:proofErr w:type="spellEnd"/>
+      <w:r>
+        <w:rPr>
+          <w:rFonts w:ascii="Arial" w:eastAsia="Times New Roman" w:hAnsi="Arial" w:cs="Arial"/>
+          <w:color w:val="212529"/>
+          <w:lang w:eastAsia="pt-BR"/>
+        </w:rPr>
+        <w:t>.</w:t>
       </w:r>
     </w:p>
     <w:sectPr>

</xml_diff>